<commit_message>
Sub modulos en perfil de facultad y administrador principal
</commit_message>
<xml_diff>
--- a/sgeupeu/web/public/juliaca/PLANTILLA GENERAL DE INFORMES MODELO 1.docx
+++ b/sgeupeu/web/public/juliaca/PLANTILLA GENERAL DE INFORMES MODELO 1.docx
@@ -2339,7 +2339,18 @@
                     <w:sz w:val="18"/>
                     <w:szCs w:val="16"/>
                   </w:rPr>
-                  <w:t>Revisado por: DEVA-Juliaca</w:t>
+                  <w:t>Rev</w:t>
+                </w:r>
+                <w:bookmarkStart w:id="0" w:name="_GoBack"/>
+                <w:bookmarkEnd w:id="0"/>
+                <w:r>
+                  <w:rPr>
+                    <w:rFonts w:ascii="Arial" w:hAnsi="Arial" w:cs="Arial"/>
+                    <w:bCs/>
+                    <w:sz w:val="18"/>
+                    <w:szCs w:val="16"/>
+                  </w:rPr>
+                  <w:t>isado por: DEVA-Juliaca</w:t>
                 </w:r>
               </w:p>
             </w:tc>
@@ -2424,7 +2435,27 @@
                     <w:sz w:val="18"/>
                     <w:szCs w:val="16"/>
                   </w:rPr>
-                  <w:t>Código:001</w:t>
+                  <w:t>Código:</w:t>
+                </w:r>
+                <w:r>
+                  <w:rPr>
+                    <w:rFonts w:ascii="Arial" w:hAnsi="Arial" w:cs="Arial"/>
+                    <w:b/>
+                    <w:bCs/>
+                    <w:sz w:val="18"/>
+                    <w:szCs w:val="16"/>
+                  </w:rPr>
+                  <w:t>PD-</w:t>
+                </w:r>
+                <w:r>
+                  <w:rPr>
+                    <w:rFonts w:ascii="Arial" w:hAnsi="Arial" w:cs="Arial"/>
+                    <w:b/>
+                    <w:bCs/>
+                    <w:sz w:val="18"/>
+                    <w:szCs w:val="16"/>
+                  </w:rPr>
+                  <w:t>001</w:t>
                 </w:r>
               </w:p>
             </w:tc>
@@ -3070,6 +3101,14 @@
                 <w:b/>
                 <w:sz w:val="24"/>
               </w:rPr>
+              <w:t xml:space="preserve"> POR</w:t>
+            </w:r>
+            <w:r>
+              <w:rPr>
+                <w:rFonts w:cstheme="minorHAnsi"/>
+                <w:b/>
+                <w:sz w:val="24"/>
+              </w:rPr>
               <w:t>:</w:t>
             </w:r>
           </w:p>
@@ -3276,7 +3315,7 @@
           <w:r>
             <w:fldChar w:fldCharType="separate"/>
           </w:r>
-          <w:hyperlink w:anchor="_Toc387093603" w:history="1">
+          <w:hyperlink w:anchor="_Toc387405422" w:history="1">
             <w:r>
               <w:rPr>
                 <w:rStyle w:val="Hipervnculo"/>
@@ -3318,7 +3357,7 @@
                 <w:noProof/>
                 <w:webHidden/>
               </w:rPr>
-              <w:instrText xml:space="preserve"> PAGEREF _Toc387093603 \h </w:instrText>
+              <w:instrText xml:space="preserve"> PAGEREF _Toc387405422 \h </w:instrText>
             </w:r>
             <w:r>
               <w:rPr>
@@ -3360,7 +3399,7 @@
               <w:noProof/>
             </w:rPr>
           </w:pPr>
-          <w:hyperlink w:anchor="_Toc387093604" w:history="1">
+          <w:hyperlink w:anchor="_Toc387405423" w:history="1">
             <w:r>
               <w:rPr>
                 <w:rStyle w:val="Hipervnculo"/>
@@ -3402,7 +3441,7 @@
                 <w:noProof/>
                 <w:webHidden/>
               </w:rPr>
-              <w:instrText xml:space="preserve"> PAGEREF _Toc387093604 \h </w:instrText>
+              <w:instrText xml:space="preserve"> PAGEREF _Toc387405423 \h </w:instrText>
             </w:r>
             <w:r>
               <w:rPr>
@@ -3444,7 +3483,7 @@
               <w:noProof/>
             </w:rPr>
           </w:pPr>
-          <w:hyperlink w:anchor="_Toc387093605" w:history="1">
+          <w:hyperlink w:anchor="_Toc387405424" w:history="1">
             <w:r>
               <w:rPr>
                 <w:rStyle w:val="Hipervnculo"/>
@@ -3486,7 +3525,7 @@
                 <w:noProof/>
                 <w:webHidden/>
               </w:rPr>
-              <w:instrText xml:space="preserve"> PAGEREF _Toc387093605 \h </w:instrText>
+              <w:instrText xml:space="preserve"> PAGEREF _Toc387405424 \h </w:instrText>
             </w:r>
             <w:r>
               <w:rPr>
@@ -3528,7 +3567,7 @@
               <w:noProof/>
             </w:rPr>
           </w:pPr>
-          <w:hyperlink w:anchor="_Toc387093606" w:history="1">
+          <w:hyperlink w:anchor="_Toc387405425" w:history="1">
             <w:r>
               <w:rPr>
                 <w:rStyle w:val="Hipervnculo"/>
@@ -3549,7 +3588,7 @@
                 <w:b/>
                 <w:noProof/>
               </w:rPr>
-              <w:t>RECOMENDACIONES</w:t>
+              <w:t>ANEXOS</w:t>
             </w:r>
             <w:r>
               <w:rPr>
@@ -3570,91 +3609,7 @@
                 <w:noProof/>
                 <w:webHidden/>
               </w:rPr>
-              <w:instrText xml:space="preserve"> PAGEREF _Toc387093606 \h </w:instrText>
-            </w:r>
-            <w:r>
-              <w:rPr>
-                <w:noProof/>
-                <w:webHidden/>
-              </w:rPr>
-            </w:r>
-            <w:r>
-              <w:rPr>
-                <w:noProof/>
-                <w:webHidden/>
-              </w:rPr>
-              <w:fldChar w:fldCharType="separate"/>
-            </w:r>
-            <w:r>
-              <w:rPr>
-                <w:noProof/>
-                <w:webHidden/>
-              </w:rPr>
-              <w:t>4</w:t>
-            </w:r>
-            <w:r>
-              <w:rPr>
-                <w:noProof/>
-                <w:webHidden/>
-              </w:rPr>
-              <w:fldChar w:fldCharType="end"/>
-            </w:r>
-          </w:hyperlink>
-        </w:p>
-        <w:p>
-          <w:pPr>
-            <w:pStyle w:val="TDC1"/>
-            <w:tabs>
-              <w:tab w:val="left" w:pos="440"/>
-              <w:tab w:val="right" w:leader="dot" w:pos="9395"/>
-            </w:tabs>
-            <w:rPr>
-              <w:noProof/>
-            </w:rPr>
-          </w:pPr>
-          <w:hyperlink w:anchor="_Toc387093607" w:history="1">
-            <w:r>
-              <w:rPr>
-                <w:rStyle w:val="Hipervnculo"/>
-                <w:b/>
-                <w:noProof/>
-              </w:rPr>
-              <w:t>5.</w:t>
-            </w:r>
-            <w:r>
-              <w:rPr>
-                <w:noProof/>
-              </w:rPr>
-              <w:tab/>
-            </w:r>
-            <w:r>
-              <w:rPr>
-                <w:rStyle w:val="Hipervnculo"/>
-                <w:b/>
-                <w:noProof/>
-              </w:rPr>
-              <w:t>ANEXOS</w:t>
-            </w:r>
-            <w:r>
-              <w:rPr>
-                <w:noProof/>
-                <w:webHidden/>
-              </w:rPr>
-              <w:tab/>
-            </w:r>
-            <w:r>
-              <w:rPr>
-                <w:noProof/>
-                <w:webHidden/>
-              </w:rPr>
-              <w:fldChar w:fldCharType="begin"/>
-            </w:r>
-            <w:r>
-              <w:rPr>
-                <w:noProof/>
-                <w:webHidden/>
-              </w:rPr>
-              <w:instrText xml:space="preserve"> PAGEREF _Toc387093607 \h </w:instrText>
+              <w:instrText xml:space="preserve"> PAGEREF _Toc387405425 \h </w:instrText>
             </w:r>
             <w:r>
               <w:rPr>
@@ -3808,8 +3763,6 @@
           <w:b/>
         </w:rPr>
       </w:pPr>
-      <w:bookmarkStart w:id="0" w:name="_GoBack"/>
-      <w:bookmarkEnd w:id="0"/>
     </w:p>
     <w:p>
       <w:pPr>
@@ -3822,7 +3775,6 @@
         <w:rPr>
           <w:b/>
         </w:rPr>
-        <w:lastRenderedPageBreak/>
         <w:t>CONTENIDO</w:t>
       </w:r>
     </w:p>
@@ -3839,11 +3791,12 @@
           <w:b/>
         </w:rPr>
       </w:pPr>
-      <w:bookmarkStart w:id="1" w:name="_Toc387093603"/>
+      <w:bookmarkStart w:id="1" w:name="_Toc387405422"/>
       <w:r>
         <w:rPr>
           <w:b/>
         </w:rPr>
+        <w:lastRenderedPageBreak/>
         <w:t>DESCRIPCIÓN DE ACCIONES</w:t>
       </w:r>
       <w:bookmarkEnd w:id="1"/>
@@ -3870,7 +3823,7 @@
           <w:b/>
         </w:rPr>
       </w:pPr>
-      <w:bookmarkStart w:id="2" w:name="_Toc387093604"/>
+      <w:bookmarkStart w:id="2" w:name="_Toc387405423"/>
       <w:r>
         <w:rPr>
           <w:b/>
@@ -4121,7 +4074,7 @@
           <w:b/>
         </w:rPr>
       </w:pPr>
-      <w:bookmarkStart w:id="3" w:name="_Toc387093605"/>
+      <w:bookmarkStart w:id="3" w:name="_Toc387405424"/>
       <w:r>
         <w:rPr>
           <w:b/>
@@ -4132,8 +4085,6 @@
     </w:p>
     <w:p>
       <w:pPr>
-        <w:pStyle w:val="Prrafodelista"/>
-        <w:ind w:left="1065" w:hanging="498"/>
         <w:rPr>
           <w:b/>
         </w:rPr>
@@ -4152,45 +4103,14 @@
           <w:b/>
         </w:rPr>
       </w:pPr>
-      <w:bookmarkStart w:id="4" w:name="_Toc387093606"/>
+      <w:bookmarkStart w:id="4" w:name="_Toc387405425"/>
       <w:r>
         <w:rPr>
           <w:b/>
         </w:rPr>
-        <w:t>RECOMENDACIONES</w:t>
+        <w:t>ANEXOS</w:t>
       </w:r>
       <w:bookmarkEnd w:id="4"/>
-    </w:p>
-    <w:p>
-      <w:pPr>
-        <w:pStyle w:val="Prrafodelista"/>
-        <w:ind w:left="1065" w:hanging="498"/>
-        <w:rPr>
-          <w:b/>
-        </w:rPr>
-      </w:pPr>
-    </w:p>
-    <w:p>
-      <w:pPr>
-        <w:pStyle w:val="Prrafodelista"/>
-        <w:numPr>
-          <w:ilvl w:val="0"/>
-          <w:numId w:val="3"/>
-        </w:numPr>
-        <w:ind w:hanging="498"/>
-        <w:outlineLvl w:val="0"/>
-        <w:rPr>
-          <w:b/>
-        </w:rPr>
-      </w:pPr>
-      <w:bookmarkStart w:id="5" w:name="_Toc387093607"/>
-      <w:r>
-        <w:rPr>
-          <w:b/>
-        </w:rPr>
-        <w:t>ANEXOS</w:t>
-      </w:r>
-      <w:bookmarkEnd w:id="5"/>
     </w:p>
     <w:p>
       <w:pPr>
@@ -4397,7 +4317,7 @@
                                     <w14:bevel/>
                                   </w14:textOutline>
                                 </w:rPr>
-                                <w:t>4</w:t>
+                                <w:t>1</w:t>
                               </w:r>
                               <w:r>
                                 <w:rPr>
@@ -4501,7 +4421,7 @@
                               <w14:bevel/>
                             </w14:textOutline>
                           </w:rPr>
-                          <w:t>4</w:t>
+                          <w:t>1</w:t>
                         </w:r>
                         <w:r>
                           <w:rPr>
@@ -6092,7 +6012,7 @@
 </file>
 
 <file path=customXml/itemProps2.xml><?xml version="1.0" encoding="utf-8"?>
-<ds:datastoreItem xmlns:ds="http://schemas.openxmlformats.org/officeDocument/2006/customXml" ds:itemID="{F5404A41-E0A2-433F-8964-FAE3787BD0C4}">
+<ds:datastoreItem xmlns:ds="http://schemas.openxmlformats.org/officeDocument/2006/customXml" ds:itemID="{093E9D8B-19A4-4735-B382-7C18741117C6}">
   <ds:schemaRefs>
     <ds:schemaRef ds:uri="http://schemas.openxmlformats.org/officeDocument/2006/bibliography"/>
   </ds:schemaRefs>

</xml_diff>